<commit_message>
print database records in html template
</commit_message>
<xml_diff>
--- a/django.docx
+++ b/django.docx
@@ -2448,7 +2448,15 @@
     </w:p>
     <w:p>
       <w:r>
-        <w:t xml:space="preserve">python manage.py make migrations </w:t>
+        <w:t xml:space="preserve">python manage.py </w:t>
+      </w:r>
+      <w:proofErr w:type="spellStart"/>
+      <w:r>
+        <w:t>makemigrations</w:t>
+      </w:r>
+      <w:proofErr w:type="spellEnd"/>
+      <w:r>
+        <w:t xml:space="preserve"> </w:t>
       </w:r>
       <w:proofErr w:type="spellStart"/>
       <w:r>
@@ -2456,9 +2464,2054 @@
       </w:r>
       <w:proofErr w:type="spellEnd"/>
     </w:p>
+    <w:p/>
     <w:p>
       <w:r>
         <w:t>python manage.py migrate</w:t>
+      </w:r>
+    </w:p>
+    <w:p>
+      <w:r>
+        <w:t xml:space="preserve">from app admin.py register your models </w:t>
+      </w:r>
+    </w:p>
+    <w:p>
+      <w:pPr>
+        <w:shd w:val="clear" w:color="auto" w:fill="2B2B2B"/>
+        <w:tabs>
+          <w:tab w:val="left" w:pos="916"/>
+          <w:tab w:val="left" w:pos="1832"/>
+          <w:tab w:val="left" w:pos="2748"/>
+          <w:tab w:val="left" w:pos="3664"/>
+          <w:tab w:val="left" w:pos="4580"/>
+          <w:tab w:val="left" w:pos="5496"/>
+          <w:tab w:val="left" w:pos="6412"/>
+          <w:tab w:val="left" w:pos="7328"/>
+          <w:tab w:val="left" w:pos="8244"/>
+          <w:tab w:val="left" w:pos="9160"/>
+          <w:tab w:val="left" w:pos="10076"/>
+          <w:tab w:val="left" w:pos="10992"/>
+          <w:tab w:val="left" w:pos="11908"/>
+          <w:tab w:val="left" w:pos="12824"/>
+          <w:tab w:val="left" w:pos="13740"/>
+          <w:tab w:val="left" w:pos="14656"/>
+        </w:tabs>
+        <w:spacing w:after="0" w:line="240" w:lineRule="auto"/>
+        <w:rPr>
+          <w:rFonts w:ascii="Consolas" w:eastAsia="Times New Roman" w:hAnsi="Consolas" w:cs="Courier New"/>
+          <w:color w:val="CC7832"/>
+          <w:sz w:val="20"/>
+          <w:szCs w:val="20"/>
+        </w:rPr>
+      </w:pPr>
+    </w:p>
+    <w:p>
+      <w:pPr>
+        <w:shd w:val="clear" w:color="auto" w:fill="2B2B2B"/>
+        <w:tabs>
+          <w:tab w:val="left" w:pos="916"/>
+          <w:tab w:val="left" w:pos="1832"/>
+          <w:tab w:val="left" w:pos="2748"/>
+          <w:tab w:val="left" w:pos="3664"/>
+          <w:tab w:val="left" w:pos="4580"/>
+          <w:tab w:val="left" w:pos="5496"/>
+          <w:tab w:val="left" w:pos="6412"/>
+          <w:tab w:val="left" w:pos="7328"/>
+          <w:tab w:val="left" w:pos="8244"/>
+          <w:tab w:val="left" w:pos="9160"/>
+          <w:tab w:val="left" w:pos="10076"/>
+          <w:tab w:val="left" w:pos="10992"/>
+          <w:tab w:val="left" w:pos="11908"/>
+          <w:tab w:val="left" w:pos="12824"/>
+          <w:tab w:val="left" w:pos="13740"/>
+          <w:tab w:val="left" w:pos="14656"/>
+        </w:tabs>
+        <w:spacing w:after="0" w:line="240" w:lineRule="auto"/>
+        <w:rPr>
+          <w:rFonts w:ascii="Consolas" w:eastAsia="Times New Roman" w:hAnsi="Consolas" w:cs="Courier New"/>
+          <w:color w:val="A9B7C6"/>
+          <w:sz w:val="20"/>
+          <w:szCs w:val="20"/>
+        </w:rPr>
+      </w:pPr>
+      <w:r>
+        <w:rPr>
+          <w:rFonts w:ascii="Consolas" w:eastAsia="Times New Roman" w:hAnsi="Consolas" w:cs="Courier New"/>
+          <w:color w:val="CC7832"/>
+          <w:sz w:val="20"/>
+          <w:szCs w:val="20"/>
+        </w:rPr>
+        <w:t xml:space="preserve">from </w:t>
+      </w:r>
+      <w:proofErr w:type="spellStart"/>
+      <w:proofErr w:type="gramStart"/>
+      <w:r>
+        <w:rPr>
+          <w:rFonts w:ascii="Consolas" w:eastAsia="Times New Roman" w:hAnsi="Consolas" w:cs="Courier New"/>
+          <w:color w:val="A9B7C6"/>
+          <w:sz w:val="20"/>
+          <w:szCs w:val="20"/>
+        </w:rPr>
+        <w:t>users.models</w:t>
+      </w:r>
+      <w:proofErr w:type="spellEnd"/>
+      <w:proofErr w:type="gramEnd"/>
+      <w:r>
+        <w:rPr>
+          <w:rFonts w:ascii="Consolas" w:eastAsia="Times New Roman" w:hAnsi="Consolas" w:cs="Courier New"/>
+          <w:color w:val="A9B7C6"/>
+          <w:sz w:val="20"/>
+          <w:szCs w:val="20"/>
+        </w:rPr>
+        <w:t xml:space="preserve"> </w:t>
+      </w:r>
+      <w:r>
+        <w:rPr>
+          <w:rFonts w:ascii="Consolas" w:eastAsia="Times New Roman" w:hAnsi="Consolas" w:cs="Courier New"/>
+          <w:color w:val="CC7832"/>
+          <w:sz w:val="20"/>
+          <w:szCs w:val="20"/>
+        </w:rPr>
+        <w:t xml:space="preserve">import </w:t>
+      </w:r>
+      <w:r>
+        <w:rPr>
+          <w:rFonts w:ascii="Consolas" w:eastAsia="Times New Roman" w:hAnsi="Consolas" w:cs="Courier New"/>
+          <w:color w:val="A9B7C6"/>
+          <w:sz w:val="20"/>
+          <w:szCs w:val="20"/>
+        </w:rPr>
+        <w:t>User</w:t>
+      </w:r>
+    </w:p>
+    <w:p>
+      <w:pPr>
+        <w:shd w:val="clear" w:color="auto" w:fill="2B2B2B"/>
+        <w:tabs>
+          <w:tab w:val="left" w:pos="916"/>
+          <w:tab w:val="left" w:pos="1832"/>
+          <w:tab w:val="left" w:pos="2748"/>
+          <w:tab w:val="left" w:pos="3664"/>
+          <w:tab w:val="left" w:pos="4580"/>
+          <w:tab w:val="left" w:pos="5496"/>
+          <w:tab w:val="left" w:pos="6412"/>
+          <w:tab w:val="left" w:pos="7328"/>
+          <w:tab w:val="left" w:pos="8244"/>
+          <w:tab w:val="left" w:pos="9160"/>
+          <w:tab w:val="left" w:pos="10076"/>
+          <w:tab w:val="left" w:pos="10992"/>
+          <w:tab w:val="left" w:pos="11908"/>
+          <w:tab w:val="left" w:pos="12824"/>
+          <w:tab w:val="left" w:pos="13740"/>
+          <w:tab w:val="left" w:pos="14656"/>
+        </w:tabs>
+        <w:spacing w:after="0" w:line="240" w:lineRule="auto"/>
+        <w:rPr>
+          <w:rFonts w:ascii="Consolas" w:eastAsia="Times New Roman" w:hAnsi="Consolas" w:cs="Courier New"/>
+          <w:color w:val="A9B7C6"/>
+          <w:sz w:val="20"/>
+          <w:szCs w:val="20"/>
+        </w:rPr>
+      </w:pPr>
+      <w:proofErr w:type="spellStart"/>
+      <w:proofErr w:type="gramStart"/>
+      <w:r>
+        <w:rPr>
+          <w:rFonts w:ascii="Consolas" w:eastAsia="Times New Roman" w:hAnsi="Consolas" w:cs="Courier New"/>
+          <w:color w:val="A9B7C6"/>
+          <w:sz w:val="20"/>
+          <w:szCs w:val="20"/>
+        </w:rPr>
+        <w:t>admin.site</w:t>
+      </w:r>
+      <w:proofErr w:type="gramEnd"/>
+      <w:r>
+        <w:rPr>
+          <w:rFonts w:ascii="Consolas" w:eastAsia="Times New Roman" w:hAnsi="Consolas" w:cs="Courier New"/>
+          <w:color w:val="A9B7C6"/>
+          <w:sz w:val="20"/>
+          <w:szCs w:val="20"/>
+        </w:rPr>
+        <w:t>.register</w:t>
+      </w:r>
+      <w:proofErr w:type="spellEnd"/>
+      <w:r>
+        <w:rPr>
+          <w:rFonts w:ascii="Consolas" w:eastAsia="Times New Roman" w:hAnsi="Consolas" w:cs="Courier New"/>
+          <w:color w:val="A9B7C6"/>
+          <w:sz w:val="20"/>
+          <w:szCs w:val="20"/>
+        </w:rPr>
+        <w:t>(User)</w:t>
+      </w:r>
+    </w:p>
+    <w:p/>
+    <w:p>
+      <w:r>
+        <w:t xml:space="preserve">to use database </w:t>
+      </w:r>
+      <w:proofErr w:type="gramStart"/>
+      <w:r>
+        <w:t>admin</w:t>
+      </w:r>
+      <w:proofErr w:type="gramEnd"/>
+      <w:r>
+        <w:t xml:space="preserve"> you need to </w:t>
+      </w:r>
+    </w:p>
+    <w:p>
+      <w:r>
+        <w:t>-------------------------------------create super user-------------------------------</w:t>
+      </w:r>
+    </w:p>
+    <w:p>
+      <w:r>
+        <w:t xml:space="preserve">Python manage.py </w:t>
+      </w:r>
+      <w:proofErr w:type="spellStart"/>
+      <w:r>
+        <w:t>createsuperuser</w:t>
+      </w:r>
+      <w:proofErr w:type="spellEnd"/>
+    </w:p>
+    <w:p>
+      <w:r>
+        <w:t xml:space="preserve">Go to </w:t>
+      </w:r>
+    </w:p>
+    <w:p>
+      <w:hyperlink r:id="rId5" w:history="1">
+        <w:r>
+          <w:rPr>
+            <w:rStyle w:val="Hyperlink"/>
+          </w:rPr>
+          <w:t>http://127.0.0.1:8000/admin/</w:t>
+        </w:r>
+      </w:hyperlink>
+    </w:p>
+    <w:p>
+      <w:r>
+        <w:t>------------------------------------------filling your database with dummy---------------------------------------------------</w:t>
+      </w:r>
+    </w:p>
+    <w:p>
+      <w:r>
+        <w:t>Install Faker library</w:t>
+      </w:r>
+    </w:p>
+    <w:p>
+      <w:r>
+        <w:t xml:space="preserve">Pip </w:t>
+      </w:r>
+      <w:proofErr w:type="gramStart"/>
+      <w:r>
+        <w:t>install  Faker</w:t>
+      </w:r>
+      <w:proofErr w:type="gramEnd"/>
+      <w:r>
+        <w:t xml:space="preserve"> </w:t>
+      </w:r>
+    </w:p>
+    <w:p>
+      <w:pPr>
+        <w:shd w:val="clear" w:color="auto" w:fill="2B2B2B"/>
+        <w:tabs>
+          <w:tab w:val="left" w:pos="916"/>
+          <w:tab w:val="left" w:pos="1832"/>
+          <w:tab w:val="left" w:pos="2748"/>
+          <w:tab w:val="left" w:pos="3664"/>
+          <w:tab w:val="left" w:pos="4580"/>
+          <w:tab w:val="left" w:pos="5496"/>
+          <w:tab w:val="left" w:pos="6412"/>
+          <w:tab w:val="left" w:pos="7328"/>
+          <w:tab w:val="left" w:pos="8244"/>
+          <w:tab w:val="left" w:pos="9160"/>
+          <w:tab w:val="left" w:pos="10076"/>
+          <w:tab w:val="left" w:pos="10992"/>
+          <w:tab w:val="left" w:pos="11908"/>
+          <w:tab w:val="left" w:pos="12824"/>
+          <w:tab w:val="left" w:pos="13740"/>
+          <w:tab w:val="left" w:pos="14656"/>
+        </w:tabs>
+        <w:spacing w:after="0" w:line="240" w:lineRule="auto"/>
+        <w:rPr>
+          <w:rFonts w:ascii="Consolas" w:eastAsia="Times New Roman" w:hAnsi="Consolas" w:cs="Courier New"/>
+          <w:color w:val="A9B7C6"/>
+          <w:sz w:val="20"/>
+          <w:szCs w:val="20"/>
+        </w:rPr>
+      </w:pPr>
+      <w:r>
+        <w:rPr>
+          <w:rFonts w:ascii="Consolas" w:eastAsia="Times New Roman" w:hAnsi="Consolas" w:cs="Courier New"/>
+          <w:color w:val="CC7832"/>
+          <w:sz w:val="20"/>
+          <w:szCs w:val="20"/>
+        </w:rPr>
+        <w:t xml:space="preserve">import </w:t>
+      </w:r>
+      <w:proofErr w:type="spellStart"/>
+      <w:r>
+        <w:rPr>
+          <w:rFonts w:ascii="Consolas" w:eastAsia="Times New Roman" w:hAnsi="Consolas" w:cs="Courier New"/>
+          <w:color w:val="A9B7C6"/>
+          <w:sz w:val="20"/>
+          <w:szCs w:val="20"/>
+        </w:rPr>
+        <w:t>os</w:t>
+      </w:r>
+      <w:proofErr w:type="spellEnd"/>
+      <w:r>
+        <w:rPr>
+          <w:rFonts w:ascii="Consolas" w:eastAsia="Times New Roman" w:hAnsi="Consolas" w:cs="Courier New"/>
+          <w:color w:val="A9B7C6"/>
+          <w:sz w:val="20"/>
+          <w:szCs w:val="20"/>
+        </w:rPr>
+        <w:br/>
+      </w:r>
+      <w:r>
+        <w:rPr>
+          <w:rFonts w:ascii="Consolas" w:eastAsia="Times New Roman" w:hAnsi="Consolas" w:cs="Courier New"/>
+          <w:color w:val="CC7832"/>
+          <w:sz w:val="20"/>
+          <w:szCs w:val="20"/>
+        </w:rPr>
+        <w:t xml:space="preserve">import </w:t>
+      </w:r>
+      <w:proofErr w:type="spellStart"/>
+      <w:r>
+        <w:rPr>
+          <w:rFonts w:ascii="Consolas" w:eastAsia="Times New Roman" w:hAnsi="Consolas" w:cs="Courier New"/>
+          <w:color w:val="A9B7C6"/>
+          <w:sz w:val="20"/>
+          <w:szCs w:val="20"/>
+        </w:rPr>
+        <w:t>django</w:t>
+      </w:r>
+      <w:proofErr w:type="spellEnd"/>
+      <w:r>
+        <w:rPr>
+          <w:rFonts w:ascii="Consolas" w:eastAsia="Times New Roman" w:hAnsi="Consolas" w:cs="Courier New"/>
+          <w:color w:val="A9B7C6"/>
+          <w:sz w:val="20"/>
+          <w:szCs w:val="20"/>
+        </w:rPr>
+        <w:br/>
+      </w:r>
+      <w:r>
+        <w:rPr>
+          <w:rFonts w:ascii="Consolas" w:eastAsia="Times New Roman" w:hAnsi="Consolas" w:cs="Courier New"/>
+          <w:color w:val="A9B7C6"/>
+          <w:sz w:val="20"/>
+          <w:szCs w:val="20"/>
+        </w:rPr>
+        <w:br/>
+      </w:r>
+      <w:proofErr w:type="spellStart"/>
+      <w:r>
+        <w:rPr>
+          <w:rFonts w:ascii="Consolas" w:eastAsia="Times New Roman" w:hAnsi="Consolas" w:cs="Courier New"/>
+          <w:color w:val="A9B7C6"/>
+          <w:sz w:val="20"/>
+          <w:szCs w:val="20"/>
+        </w:rPr>
+        <w:t>os.environ.setdefault</w:t>
+      </w:r>
+      <w:proofErr w:type="spellEnd"/>
+      <w:r>
+        <w:rPr>
+          <w:rFonts w:ascii="Consolas" w:eastAsia="Times New Roman" w:hAnsi="Consolas" w:cs="Courier New"/>
+          <w:color w:val="A9B7C6"/>
+          <w:sz w:val="20"/>
+          <w:szCs w:val="20"/>
+        </w:rPr>
+        <w:t>(</w:t>
+      </w:r>
+      <w:r>
+        <w:rPr>
+          <w:rFonts w:ascii="Consolas" w:eastAsia="Times New Roman" w:hAnsi="Consolas" w:cs="Courier New"/>
+          <w:color w:val="6A8759"/>
+          <w:sz w:val="20"/>
+          <w:szCs w:val="20"/>
+        </w:rPr>
+        <w:t>'DJANGO_SETTINGS_MODULE'</w:t>
+      </w:r>
+      <w:r>
+        <w:rPr>
+          <w:rFonts w:ascii="Consolas" w:eastAsia="Times New Roman" w:hAnsi="Consolas" w:cs="Courier New"/>
+          <w:color w:val="CC7832"/>
+          <w:sz w:val="20"/>
+          <w:szCs w:val="20"/>
+        </w:rPr>
+        <w:t xml:space="preserve">, </w:t>
+      </w:r>
+      <w:r>
+        <w:rPr>
+          <w:rFonts w:ascii="Consolas" w:eastAsia="Times New Roman" w:hAnsi="Consolas" w:cs="Courier New"/>
+          <w:color w:val="6A8759"/>
+          <w:sz w:val="20"/>
+          <w:szCs w:val="20"/>
+        </w:rPr>
+        <w:t>'</w:t>
+      </w:r>
+      <w:proofErr w:type="spellStart"/>
+      <w:r>
+        <w:rPr>
+          <w:rFonts w:ascii="Consolas" w:eastAsia="Times New Roman" w:hAnsi="Consolas" w:cs="Courier New"/>
+          <w:color w:val="6A8759"/>
+          <w:sz w:val="20"/>
+          <w:szCs w:val="20"/>
+        </w:rPr>
+        <w:t>Creatly.settings</w:t>
+      </w:r>
+      <w:proofErr w:type="spellEnd"/>
+      <w:r>
+        <w:rPr>
+          <w:rFonts w:ascii="Consolas" w:eastAsia="Times New Roman" w:hAnsi="Consolas" w:cs="Courier New"/>
+          <w:color w:val="6A8759"/>
+          <w:sz w:val="20"/>
+          <w:szCs w:val="20"/>
+        </w:rPr>
+        <w:t>'</w:t>
+      </w:r>
+      <w:r>
+        <w:rPr>
+          <w:rFonts w:ascii="Consolas" w:eastAsia="Times New Roman" w:hAnsi="Consolas" w:cs="Courier New"/>
+          <w:color w:val="A9B7C6"/>
+          <w:sz w:val="20"/>
+          <w:szCs w:val="20"/>
+        </w:rPr>
+        <w:t>)</w:t>
+      </w:r>
+      <w:r>
+        <w:rPr>
+          <w:rFonts w:ascii="Consolas" w:eastAsia="Times New Roman" w:hAnsi="Consolas" w:cs="Courier New"/>
+          <w:color w:val="A9B7C6"/>
+          <w:sz w:val="20"/>
+          <w:szCs w:val="20"/>
+        </w:rPr>
+        <w:br/>
+      </w:r>
+      <w:r>
+        <w:rPr>
+          <w:rFonts w:ascii="Consolas" w:eastAsia="Times New Roman" w:hAnsi="Consolas" w:cs="Courier New"/>
+          <w:color w:val="A9B7C6"/>
+          <w:sz w:val="20"/>
+          <w:szCs w:val="20"/>
+        </w:rPr>
+        <w:br/>
+      </w:r>
+      <w:proofErr w:type="spellStart"/>
+      <w:r>
+        <w:rPr>
+          <w:rFonts w:ascii="Consolas" w:eastAsia="Times New Roman" w:hAnsi="Consolas" w:cs="Courier New"/>
+          <w:color w:val="A9B7C6"/>
+          <w:sz w:val="20"/>
+          <w:szCs w:val="20"/>
+        </w:rPr>
+        <w:lastRenderedPageBreak/>
+        <w:t>django.setup</w:t>
+      </w:r>
+      <w:proofErr w:type="spellEnd"/>
+      <w:r>
+        <w:rPr>
+          <w:rFonts w:ascii="Consolas" w:eastAsia="Times New Roman" w:hAnsi="Consolas" w:cs="Courier New"/>
+          <w:color w:val="A9B7C6"/>
+          <w:sz w:val="20"/>
+          <w:szCs w:val="20"/>
+        </w:rPr>
+        <w:t>()</w:t>
+      </w:r>
+      <w:r>
+        <w:rPr>
+          <w:rFonts w:ascii="Consolas" w:eastAsia="Times New Roman" w:hAnsi="Consolas" w:cs="Courier New"/>
+          <w:color w:val="A9B7C6"/>
+          <w:sz w:val="20"/>
+          <w:szCs w:val="20"/>
+        </w:rPr>
+        <w:br/>
+      </w:r>
+      <w:r>
+        <w:rPr>
+          <w:rFonts w:ascii="Consolas" w:eastAsia="Times New Roman" w:hAnsi="Consolas" w:cs="Courier New"/>
+          <w:color w:val="A9B7C6"/>
+          <w:sz w:val="20"/>
+          <w:szCs w:val="20"/>
+        </w:rPr>
+        <w:br/>
+      </w:r>
+      <w:r>
+        <w:rPr>
+          <w:rFonts w:ascii="Consolas" w:eastAsia="Times New Roman" w:hAnsi="Consolas" w:cs="Courier New"/>
+          <w:color w:val="CC7832"/>
+          <w:sz w:val="20"/>
+          <w:szCs w:val="20"/>
+        </w:rPr>
+        <w:t xml:space="preserve">from </w:t>
+      </w:r>
+      <w:r>
+        <w:rPr>
+          <w:rFonts w:ascii="Consolas" w:eastAsia="Times New Roman" w:hAnsi="Consolas" w:cs="Courier New"/>
+          <w:color w:val="A9B7C6"/>
+          <w:sz w:val="20"/>
+          <w:szCs w:val="20"/>
+        </w:rPr>
+        <w:t xml:space="preserve">faker </w:t>
+      </w:r>
+      <w:r>
+        <w:rPr>
+          <w:rFonts w:ascii="Consolas" w:eastAsia="Times New Roman" w:hAnsi="Consolas" w:cs="Courier New"/>
+          <w:color w:val="CC7832"/>
+          <w:sz w:val="20"/>
+          <w:szCs w:val="20"/>
+        </w:rPr>
+        <w:t xml:space="preserve">import </w:t>
+      </w:r>
+      <w:r>
+        <w:rPr>
+          <w:rFonts w:ascii="Consolas" w:eastAsia="Times New Roman" w:hAnsi="Consolas" w:cs="Courier New"/>
+          <w:color w:val="A9B7C6"/>
+          <w:sz w:val="20"/>
+          <w:szCs w:val="20"/>
+        </w:rPr>
+        <w:t>Faker</w:t>
+      </w:r>
+      <w:r>
+        <w:rPr>
+          <w:rFonts w:ascii="Consolas" w:eastAsia="Times New Roman" w:hAnsi="Consolas" w:cs="Courier New"/>
+          <w:color w:val="A9B7C6"/>
+          <w:sz w:val="20"/>
+          <w:szCs w:val="20"/>
+        </w:rPr>
+        <w:br/>
+      </w:r>
+      <w:r>
+        <w:rPr>
+          <w:rFonts w:ascii="Consolas" w:eastAsia="Times New Roman" w:hAnsi="Consolas" w:cs="Courier New"/>
+          <w:color w:val="CC7832"/>
+          <w:sz w:val="20"/>
+          <w:szCs w:val="20"/>
+        </w:rPr>
+        <w:t xml:space="preserve">from </w:t>
+      </w:r>
+      <w:proofErr w:type="spellStart"/>
+      <w:r>
+        <w:rPr>
+          <w:rFonts w:ascii="Consolas" w:eastAsia="Times New Roman" w:hAnsi="Consolas" w:cs="Courier New"/>
+          <w:color w:val="A9B7C6"/>
+          <w:sz w:val="20"/>
+          <w:szCs w:val="20"/>
+        </w:rPr>
+        <w:t>users.models</w:t>
+      </w:r>
+      <w:proofErr w:type="spellEnd"/>
+      <w:r>
+        <w:rPr>
+          <w:rFonts w:ascii="Consolas" w:eastAsia="Times New Roman" w:hAnsi="Consolas" w:cs="Courier New"/>
+          <w:color w:val="A9B7C6"/>
+          <w:sz w:val="20"/>
+          <w:szCs w:val="20"/>
+        </w:rPr>
+        <w:t xml:space="preserve"> </w:t>
+      </w:r>
+      <w:r>
+        <w:rPr>
+          <w:rFonts w:ascii="Consolas" w:eastAsia="Times New Roman" w:hAnsi="Consolas" w:cs="Courier New"/>
+          <w:color w:val="CC7832"/>
+          <w:sz w:val="20"/>
+          <w:szCs w:val="20"/>
+        </w:rPr>
+        <w:t xml:space="preserve">import </w:t>
+      </w:r>
+      <w:r>
+        <w:rPr>
+          <w:rFonts w:ascii="Consolas" w:eastAsia="Times New Roman" w:hAnsi="Consolas" w:cs="Courier New"/>
+          <w:color w:val="A9B7C6"/>
+          <w:sz w:val="20"/>
+          <w:szCs w:val="20"/>
+        </w:rPr>
+        <w:t>User</w:t>
+      </w:r>
+      <w:r>
+        <w:rPr>
+          <w:rFonts w:ascii="Consolas" w:eastAsia="Times New Roman" w:hAnsi="Consolas" w:cs="Courier New"/>
+          <w:color w:val="A9B7C6"/>
+          <w:sz w:val="20"/>
+          <w:szCs w:val="20"/>
+        </w:rPr>
+        <w:br/>
+      </w:r>
+      <w:r>
+        <w:rPr>
+          <w:rFonts w:ascii="Consolas" w:eastAsia="Times New Roman" w:hAnsi="Consolas" w:cs="Courier New"/>
+          <w:color w:val="A9B7C6"/>
+          <w:sz w:val="20"/>
+          <w:szCs w:val="20"/>
+        </w:rPr>
+        <w:br/>
+      </w:r>
+      <w:proofErr w:type="spellStart"/>
+      <w:r>
+        <w:rPr>
+          <w:rFonts w:ascii="Consolas" w:eastAsia="Times New Roman" w:hAnsi="Consolas" w:cs="Courier New"/>
+          <w:color w:val="A9B7C6"/>
+          <w:sz w:val="20"/>
+          <w:szCs w:val="20"/>
+        </w:rPr>
+        <w:t>fakegen</w:t>
+      </w:r>
+      <w:proofErr w:type="spellEnd"/>
+      <w:r>
+        <w:rPr>
+          <w:rFonts w:ascii="Consolas" w:eastAsia="Times New Roman" w:hAnsi="Consolas" w:cs="Courier New"/>
+          <w:color w:val="A9B7C6"/>
+          <w:sz w:val="20"/>
+          <w:szCs w:val="20"/>
+        </w:rPr>
+        <w:t xml:space="preserve"> = Faker()</w:t>
+      </w:r>
+      <w:r>
+        <w:rPr>
+          <w:rFonts w:ascii="Consolas" w:eastAsia="Times New Roman" w:hAnsi="Consolas" w:cs="Courier New"/>
+          <w:color w:val="A9B7C6"/>
+          <w:sz w:val="20"/>
+          <w:szCs w:val="20"/>
+        </w:rPr>
+        <w:br/>
+      </w:r>
+      <w:r>
+        <w:rPr>
+          <w:rFonts w:ascii="Consolas" w:eastAsia="Times New Roman" w:hAnsi="Consolas" w:cs="Courier New"/>
+          <w:color w:val="A9B7C6"/>
+          <w:sz w:val="20"/>
+          <w:szCs w:val="20"/>
+        </w:rPr>
+        <w:br/>
+      </w:r>
+      <w:r>
+        <w:rPr>
+          <w:rFonts w:ascii="Consolas" w:eastAsia="Times New Roman" w:hAnsi="Consolas" w:cs="Courier New"/>
+          <w:color w:val="A9B7C6"/>
+          <w:sz w:val="20"/>
+          <w:szCs w:val="20"/>
+        </w:rPr>
+        <w:br/>
+      </w:r>
+      <w:r>
+        <w:rPr>
+          <w:rFonts w:ascii="Consolas" w:eastAsia="Times New Roman" w:hAnsi="Consolas" w:cs="Courier New"/>
+          <w:color w:val="CC7832"/>
+          <w:sz w:val="20"/>
+          <w:szCs w:val="20"/>
+        </w:rPr>
+        <w:t xml:space="preserve">def </w:t>
+      </w:r>
+      <w:proofErr w:type="spellStart"/>
+      <w:r>
+        <w:rPr>
+          <w:rFonts w:ascii="Consolas" w:eastAsia="Times New Roman" w:hAnsi="Consolas" w:cs="Courier New"/>
+          <w:color w:val="FFC66D"/>
+          <w:sz w:val="20"/>
+          <w:szCs w:val="20"/>
+        </w:rPr>
+        <w:t>add_user</w:t>
+      </w:r>
+      <w:proofErr w:type="spellEnd"/>
+      <w:r>
+        <w:rPr>
+          <w:rFonts w:ascii="Consolas" w:eastAsia="Times New Roman" w:hAnsi="Consolas" w:cs="Courier New"/>
+          <w:color w:val="A9B7C6"/>
+          <w:sz w:val="20"/>
+          <w:szCs w:val="20"/>
+        </w:rPr>
+        <w:t>(N=</w:t>
+      </w:r>
+      <w:r>
+        <w:rPr>
+          <w:rFonts w:ascii="Consolas" w:eastAsia="Times New Roman" w:hAnsi="Consolas" w:cs="Courier New"/>
+          <w:color w:val="6897BB"/>
+          <w:sz w:val="20"/>
+          <w:szCs w:val="20"/>
+        </w:rPr>
+        <w:t>5</w:t>
+      </w:r>
+      <w:r>
+        <w:rPr>
+          <w:rFonts w:ascii="Consolas" w:eastAsia="Times New Roman" w:hAnsi="Consolas" w:cs="Courier New"/>
+          <w:color w:val="A9B7C6"/>
+          <w:sz w:val="20"/>
+          <w:szCs w:val="20"/>
+        </w:rPr>
+        <w:t>):</w:t>
+      </w:r>
+      <w:r>
+        <w:rPr>
+          <w:rFonts w:ascii="Consolas" w:eastAsia="Times New Roman" w:hAnsi="Consolas" w:cs="Courier New"/>
+          <w:color w:val="A9B7C6"/>
+          <w:sz w:val="20"/>
+          <w:szCs w:val="20"/>
+        </w:rPr>
+        <w:br/>
+        <w:t xml:space="preserve">    </w:t>
+      </w:r>
+      <w:r>
+        <w:rPr>
+          <w:rFonts w:ascii="Consolas" w:eastAsia="Times New Roman" w:hAnsi="Consolas" w:cs="Courier New"/>
+          <w:color w:val="CC7832"/>
+          <w:sz w:val="20"/>
+          <w:szCs w:val="20"/>
+        </w:rPr>
+        <w:t xml:space="preserve">for </w:t>
+      </w:r>
+      <w:r>
+        <w:rPr>
+          <w:rFonts w:ascii="Consolas" w:eastAsia="Times New Roman" w:hAnsi="Consolas" w:cs="Courier New"/>
+          <w:color w:val="A9B7C6"/>
+          <w:sz w:val="20"/>
+          <w:szCs w:val="20"/>
+        </w:rPr>
+        <w:t xml:space="preserve">entry </w:t>
+      </w:r>
+      <w:r>
+        <w:rPr>
+          <w:rFonts w:ascii="Consolas" w:eastAsia="Times New Roman" w:hAnsi="Consolas" w:cs="Courier New"/>
+          <w:color w:val="CC7832"/>
+          <w:sz w:val="20"/>
+          <w:szCs w:val="20"/>
+        </w:rPr>
+        <w:t xml:space="preserve">in </w:t>
+      </w:r>
+      <w:r>
+        <w:rPr>
+          <w:rFonts w:ascii="Consolas" w:eastAsia="Times New Roman" w:hAnsi="Consolas" w:cs="Courier New"/>
+          <w:color w:val="8888C6"/>
+          <w:sz w:val="20"/>
+          <w:szCs w:val="20"/>
+        </w:rPr>
+        <w:t>range</w:t>
+      </w:r>
+      <w:r>
+        <w:rPr>
+          <w:rFonts w:ascii="Consolas" w:eastAsia="Times New Roman" w:hAnsi="Consolas" w:cs="Courier New"/>
+          <w:color w:val="A9B7C6"/>
+          <w:sz w:val="20"/>
+          <w:szCs w:val="20"/>
+        </w:rPr>
+        <w:t>(N):</w:t>
+      </w:r>
+      <w:r>
+        <w:rPr>
+          <w:rFonts w:ascii="Consolas" w:eastAsia="Times New Roman" w:hAnsi="Consolas" w:cs="Courier New"/>
+          <w:color w:val="A9B7C6"/>
+          <w:sz w:val="20"/>
+          <w:szCs w:val="20"/>
+        </w:rPr>
+        <w:br/>
+        <w:t xml:space="preserve">        </w:t>
+      </w:r>
+      <w:proofErr w:type="spellStart"/>
+      <w:r>
+        <w:rPr>
+          <w:rFonts w:ascii="Consolas" w:eastAsia="Times New Roman" w:hAnsi="Consolas" w:cs="Courier New"/>
+          <w:color w:val="A9B7C6"/>
+          <w:sz w:val="20"/>
+          <w:szCs w:val="20"/>
+        </w:rPr>
+        <w:t>fake_uname</w:t>
+      </w:r>
+      <w:proofErr w:type="spellEnd"/>
+      <w:r>
+        <w:rPr>
+          <w:rFonts w:ascii="Consolas" w:eastAsia="Times New Roman" w:hAnsi="Consolas" w:cs="Courier New"/>
+          <w:color w:val="A9B7C6"/>
+          <w:sz w:val="20"/>
+          <w:szCs w:val="20"/>
+        </w:rPr>
+        <w:t xml:space="preserve"> = fakegen.name()</w:t>
+      </w:r>
+      <w:r>
+        <w:rPr>
+          <w:rFonts w:ascii="Consolas" w:eastAsia="Times New Roman" w:hAnsi="Consolas" w:cs="Courier New"/>
+          <w:color w:val="A9B7C6"/>
+          <w:sz w:val="20"/>
+          <w:szCs w:val="20"/>
+        </w:rPr>
+        <w:br/>
+        <w:t xml:space="preserve">        </w:t>
+      </w:r>
+      <w:proofErr w:type="spellStart"/>
+      <w:r>
+        <w:rPr>
+          <w:rFonts w:ascii="Consolas" w:eastAsia="Times New Roman" w:hAnsi="Consolas" w:cs="Courier New"/>
+          <w:color w:val="A9B7C6"/>
+          <w:sz w:val="20"/>
+          <w:szCs w:val="20"/>
+        </w:rPr>
+        <w:t>fake_upassword</w:t>
+      </w:r>
+      <w:proofErr w:type="spellEnd"/>
+      <w:r>
+        <w:rPr>
+          <w:rFonts w:ascii="Consolas" w:eastAsia="Times New Roman" w:hAnsi="Consolas" w:cs="Courier New"/>
+          <w:color w:val="A9B7C6"/>
+          <w:sz w:val="20"/>
+          <w:szCs w:val="20"/>
+        </w:rPr>
+        <w:t xml:space="preserve"> = fakegen.name()</w:t>
+      </w:r>
+      <w:r>
+        <w:rPr>
+          <w:rFonts w:ascii="Consolas" w:eastAsia="Times New Roman" w:hAnsi="Consolas" w:cs="Courier New"/>
+          <w:color w:val="A9B7C6"/>
+          <w:sz w:val="20"/>
+          <w:szCs w:val="20"/>
+        </w:rPr>
+        <w:br/>
+        <w:t xml:space="preserve">        </w:t>
+      </w:r>
+      <w:proofErr w:type="spellStart"/>
+      <w:r>
+        <w:rPr>
+          <w:rFonts w:ascii="Consolas" w:eastAsia="Times New Roman" w:hAnsi="Consolas" w:cs="Courier New"/>
+          <w:color w:val="A9B7C6"/>
+          <w:sz w:val="20"/>
+          <w:szCs w:val="20"/>
+        </w:rPr>
+        <w:t>fake_ucountry</w:t>
+      </w:r>
+      <w:proofErr w:type="spellEnd"/>
+      <w:r>
+        <w:rPr>
+          <w:rFonts w:ascii="Consolas" w:eastAsia="Times New Roman" w:hAnsi="Consolas" w:cs="Courier New"/>
+          <w:color w:val="A9B7C6"/>
+          <w:sz w:val="20"/>
+          <w:szCs w:val="20"/>
+        </w:rPr>
+        <w:t xml:space="preserve"> = fakegen.name()</w:t>
+      </w:r>
+      <w:r>
+        <w:rPr>
+          <w:rFonts w:ascii="Consolas" w:eastAsia="Times New Roman" w:hAnsi="Consolas" w:cs="Courier New"/>
+          <w:color w:val="A9B7C6"/>
+          <w:sz w:val="20"/>
+          <w:szCs w:val="20"/>
+        </w:rPr>
+        <w:br/>
+        <w:t xml:space="preserve">        </w:t>
+      </w:r>
+      <w:proofErr w:type="spellStart"/>
+      <w:r>
+        <w:rPr>
+          <w:rFonts w:ascii="Consolas" w:eastAsia="Times New Roman" w:hAnsi="Consolas" w:cs="Courier New"/>
+          <w:color w:val="A9B7C6"/>
+          <w:sz w:val="20"/>
+          <w:szCs w:val="20"/>
+        </w:rPr>
+        <w:t>fake_ucity</w:t>
+      </w:r>
+      <w:proofErr w:type="spellEnd"/>
+      <w:r>
+        <w:rPr>
+          <w:rFonts w:ascii="Consolas" w:eastAsia="Times New Roman" w:hAnsi="Consolas" w:cs="Courier New"/>
+          <w:color w:val="A9B7C6"/>
+          <w:sz w:val="20"/>
+          <w:szCs w:val="20"/>
+        </w:rPr>
+        <w:t xml:space="preserve"> = fakegen.name()</w:t>
+      </w:r>
+      <w:r>
+        <w:rPr>
+          <w:rFonts w:ascii="Consolas" w:eastAsia="Times New Roman" w:hAnsi="Consolas" w:cs="Courier New"/>
+          <w:color w:val="A9B7C6"/>
+          <w:sz w:val="20"/>
+          <w:szCs w:val="20"/>
+        </w:rPr>
+        <w:br/>
+        <w:t xml:space="preserve">        </w:t>
+      </w:r>
+      <w:proofErr w:type="spellStart"/>
+      <w:r>
+        <w:rPr>
+          <w:rFonts w:ascii="Consolas" w:eastAsia="Times New Roman" w:hAnsi="Consolas" w:cs="Courier New"/>
+          <w:color w:val="A9B7C6"/>
+          <w:sz w:val="20"/>
+          <w:szCs w:val="20"/>
+        </w:rPr>
+        <w:t>fake_ustreetAddress</w:t>
+      </w:r>
+      <w:proofErr w:type="spellEnd"/>
+      <w:r>
+        <w:rPr>
+          <w:rFonts w:ascii="Consolas" w:eastAsia="Times New Roman" w:hAnsi="Consolas" w:cs="Courier New"/>
+          <w:color w:val="A9B7C6"/>
+          <w:sz w:val="20"/>
+          <w:szCs w:val="20"/>
+        </w:rPr>
+        <w:t xml:space="preserve"> = fakegen.name()</w:t>
+      </w:r>
+      <w:r>
+        <w:rPr>
+          <w:rFonts w:ascii="Consolas" w:eastAsia="Times New Roman" w:hAnsi="Consolas" w:cs="Courier New"/>
+          <w:color w:val="A9B7C6"/>
+          <w:sz w:val="20"/>
+          <w:szCs w:val="20"/>
+        </w:rPr>
+        <w:br/>
+        <w:t xml:space="preserve">        </w:t>
+      </w:r>
+      <w:proofErr w:type="spellStart"/>
+      <w:r>
+        <w:rPr>
+          <w:rFonts w:ascii="Consolas" w:eastAsia="Times New Roman" w:hAnsi="Consolas" w:cs="Courier New"/>
+          <w:color w:val="A9B7C6"/>
+          <w:sz w:val="20"/>
+          <w:szCs w:val="20"/>
+        </w:rPr>
+        <w:t>fake_fname</w:t>
+      </w:r>
+      <w:proofErr w:type="spellEnd"/>
+      <w:r>
+        <w:rPr>
+          <w:rFonts w:ascii="Consolas" w:eastAsia="Times New Roman" w:hAnsi="Consolas" w:cs="Courier New"/>
+          <w:color w:val="A9B7C6"/>
+          <w:sz w:val="20"/>
+          <w:szCs w:val="20"/>
+        </w:rPr>
+        <w:t xml:space="preserve"> = fakegen.name()</w:t>
+      </w:r>
+      <w:r>
+        <w:rPr>
+          <w:rFonts w:ascii="Consolas" w:eastAsia="Times New Roman" w:hAnsi="Consolas" w:cs="Courier New"/>
+          <w:color w:val="A9B7C6"/>
+          <w:sz w:val="20"/>
+          <w:szCs w:val="20"/>
+        </w:rPr>
+        <w:br/>
+        <w:t xml:space="preserve">        </w:t>
+      </w:r>
+      <w:proofErr w:type="spellStart"/>
+      <w:r>
+        <w:rPr>
+          <w:rFonts w:ascii="Consolas" w:eastAsia="Times New Roman" w:hAnsi="Consolas" w:cs="Courier New"/>
+          <w:color w:val="A9B7C6"/>
+          <w:sz w:val="20"/>
+          <w:szCs w:val="20"/>
+        </w:rPr>
+        <w:t>fake_lname</w:t>
+      </w:r>
+      <w:proofErr w:type="spellEnd"/>
+      <w:r>
+        <w:rPr>
+          <w:rFonts w:ascii="Consolas" w:eastAsia="Times New Roman" w:hAnsi="Consolas" w:cs="Courier New"/>
+          <w:color w:val="A9B7C6"/>
+          <w:sz w:val="20"/>
+          <w:szCs w:val="20"/>
+        </w:rPr>
+        <w:t xml:space="preserve"> = fakegen.name()</w:t>
+      </w:r>
+      <w:r>
+        <w:rPr>
+          <w:rFonts w:ascii="Consolas" w:eastAsia="Times New Roman" w:hAnsi="Consolas" w:cs="Courier New"/>
+          <w:color w:val="A9B7C6"/>
+          <w:sz w:val="20"/>
+          <w:szCs w:val="20"/>
+        </w:rPr>
+        <w:br/>
+        <w:t xml:space="preserve">        </w:t>
+      </w:r>
+      <w:proofErr w:type="spellStart"/>
+      <w:r>
+        <w:rPr>
+          <w:rFonts w:ascii="Consolas" w:eastAsia="Times New Roman" w:hAnsi="Consolas" w:cs="Courier New"/>
+          <w:color w:val="A9B7C6"/>
+          <w:sz w:val="20"/>
+          <w:szCs w:val="20"/>
+        </w:rPr>
+        <w:t>fake_umembership</w:t>
+      </w:r>
+      <w:proofErr w:type="spellEnd"/>
+      <w:r>
+        <w:rPr>
+          <w:rFonts w:ascii="Consolas" w:eastAsia="Times New Roman" w:hAnsi="Consolas" w:cs="Courier New"/>
+          <w:color w:val="A9B7C6"/>
+          <w:sz w:val="20"/>
+          <w:szCs w:val="20"/>
+        </w:rPr>
+        <w:t xml:space="preserve"> = fakegen.name()</w:t>
+      </w:r>
+      <w:r>
+        <w:rPr>
+          <w:rFonts w:ascii="Consolas" w:eastAsia="Times New Roman" w:hAnsi="Consolas" w:cs="Courier New"/>
+          <w:color w:val="A9B7C6"/>
+          <w:sz w:val="20"/>
+          <w:szCs w:val="20"/>
+        </w:rPr>
+        <w:br/>
+      </w:r>
+      <w:r>
+        <w:rPr>
+          <w:rFonts w:ascii="Consolas" w:eastAsia="Times New Roman" w:hAnsi="Consolas" w:cs="Courier New"/>
+          <w:color w:val="A9B7C6"/>
+          <w:sz w:val="20"/>
+          <w:szCs w:val="20"/>
+        </w:rPr>
+        <w:br/>
+        <w:t xml:space="preserve">        </w:t>
+      </w:r>
+      <w:proofErr w:type="spellStart"/>
+      <w:r>
+        <w:rPr>
+          <w:rFonts w:ascii="Consolas" w:eastAsia="Times New Roman" w:hAnsi="Consolas" w:cs="Courier New"/>
+          <w:color w:val="72737A"/>
+          <w:sz w:val="20"/>
+          <w:szCs w:val="20"/>
+        </w:rPr>
+        <w:t>usr</w:t>
+      </w:r>
+      <w:proofErr w:type="spellEnd"/>
+      <w:r>
+        <w:rPr>
+          <w:rFonts w:ascii="Consolas" w:eastAsia="Times New Roman" w:hAnsi="Consolas" w:cs="Courier New"/>
+          <w:color w:val="72737A"/>
+          <w:sz w:val="20"/>
+          <w:szCs w:val="20"/>
+        </w:rPr>
+        <w:t xml:space="preserve"> </w:t>
+      </w:r>
+      <w:r>
+        <w:rPr>
+          <w:rFonts w:ascii="Consolas" w:eastAsia="Times New Roman" w:hAnsi="Consolas" w:cs="Courier New"/>
+          <w:color w:val="A9B7C6"/>
+          <w:sz w:val="20"/>
+          <w:szCs w:val="20"/>
+        </w:rPr>
+        <w:t xml:space="preserve">= </w:t>
+      </w:r>
+      <w:proofErr w:type="spellStart"/>
+      <w:r>
+        <w:rPr>
+          <w:rFonts w:ascii="Consolas" w:eastAsia="Times New Roman" w:hAnsi="Consolas" w:cs="Courier New"/>
+          <w:color w:val="A9B7C6"/>
+          <w:sz w:val="20"/>
+          <w:szCs w:val="20"/>
+        </w:rPr>
+        <w:t>User.objects.get_or_create</w:t>
+      </w:r>
+      <w:proofErr w:type="spellEnd"/>
+      <w:r>
+        <w:rPr>
+          <w:rFonts w:ascii="Consolas" w:eastAsia="Times New Roman" w:hAnsi="Consolas" w:cs="Courier New"/>
+          <w:color w:val="A9B7C6"/>
+          <w:sz w:val="20"/>
+          <w:szCs w:val="20"/>
+        </w:rPr>
+        <w:t>(</w:t>
+      </w:r>
+      <w:proofErr w:type="spellStart"/>
+      <w:r>
+        <w:rPr>
+          <w:rFonts w:ascii="Consolas" w:eastAsia="Times New Roman" w:hAnsi="Consolas" w:cs="Courier New"/>
+          <w:color w:val="AA4926"/>
+          <w:sz w:val="20"/>
+          <w:szCs w:val="20"/>
+        </w:rPr>
+        <w:t>uname</w:t>
+      </w:r>
+      <w:proofErr w:type="spellEnd"/>
+      <w:r>
+        <w:rPr>
+          <w:rFonts w:ascii="Consolas" w:eastAsia="Times New Roman" w:hAnsi="Consolas" w:cs="Courier New"/>
+          <w:color w:val="A9B7C6"/>
+          <w:sz w:val="20"/>
+          <w:szCs w:val="20"/>
+        </w:rPr>
+        <w:t>=</w:t>
+      </w:r>
+      <w:proofErr w:type="spellStart"/>
+      <w:r>
+        <w:rPr>
+          <w:rFonts w:ascii="Consolas" w:eastAsia="Times New Roman" w:hAnsi="Consolas" w:cs="Courier New"/>
+          <w:color w:val="A9B7C6"/>
+          <w:sz w:val="20"/>
+          <w:szCs w:val="20"/>
+        </w:rPr>
+        <w:t>fake_uname</w:t>
+      </w:r>
+      <w:proofErr w:type="spellEnd"/>
+      <w:r>
+        <w:rPr>
+          <w:rFonts w:ascii="Consolas" w:eastAsia="Times New Roman" w:hAnsi="Consolas" w:cs="Courier New"/>
+          <w:color w:val="CC7832"/>
+          <w:sz w:val="20"/>
+          <w:szCs w:val="20"/>
+        </w:rPr>
+        <w:t xml:space="preserve">, </w:t>
+      </w:r>
+      <w:proofErr w:type="spellStart"/>
+      <w:r>
+        <w:rPr>
+          <w:rFonts w:ascii="Consolas" w:eastAsia="Times New Roman" w:hAnsi="Consolas" w:cs="Courier New"/>
+          <w:color w:val="AA4926"/>
+          <w:sz w:val="20"/>
+          <w:szCs w:val="20"/>
+        </w:rPr>
+        <w:t>upassword</w:t>
+      </w:r>
+      <w:proofErr w:type="spellEnd"/>
+      <w:r>
+        <w:rPr>
+          <w:rFonts w:ascii="Consolas" w:eastAsia="Times New Roman" w:hAnsi="Consolas" w:cs="Courier New"/>
+          <w:color w:val="A9B7C6"/>
+          <w:sz w:val="20"/>
+          <w:szCs w:val="20"/>
+        </w:rPr>
+        <w:t>=</w:t>
+      </w:r>
+      <w:proofErr w:type="spellStart"/>
+      <w:r>
+        <w:rPr>
+          <w:rFonts w:ascii="Consolas" w:eastAsia="Times New Roman" w:hAnsi="Consolas" w:cs="Courier New"/>
+          <w:color w:val="A9B7C6"/>
+          <w:sz w:val="20"/>
+          <w:szCs w:val="20"/>
+        </w:rPr>
+        <w:t>fake_upassword</w:t>
+      </w:r>
+      <w:proofErr w:type="spellEnd"/>
+      <w:r>
+        <w:rPr>
+          <w:rFonts w:ascii="Consolas" w:eastAsia="Times New Roman" w:hAnsi="Consolas" w:cs="Courier New"/>
+          <w:color w:val="CC7832"/>
+          <w:sz w:val="20"/>
+          <w:szCs w:val="20"/>
+        </w:rPr>
+        <w:t xml:space="preserve">, </w:t>
+      </w:r>
+      <w:proofErr w:type="spellStart"/>
+      <w:r>
+        <w:rPr>
+          <w:rFonts w:ascii="Consolas" w:eastAsia="Times New Roman" w:hAnsi="Consolas" w:cs="Courier New"/>
+          <w:color w:val="AA4926"/>
+          <w:sz w:val="20"/>
+          <w:szCs w:val="20"/>
+        </w:rPr>
+        <w:t>ucountry</w:t>
+      </w:r>
+      <w:proofErr w:type="spellEnd"/>
+      <w:r>
+        <w:rPr>
+          <w:rFonts w:ascii="Consolas" w:eastAsia="Times New Roman" w:hAnsi="Consolas" w:cs="Courier New"/>
+          <w:color w:val="A9B7C6"/>
+          <w:sz w:val="20"/>
+          <w:szCs w:val="20"/>
+        </w:rPr>
+        <w:t>=</w:t>
+      </w:r>
+      <w:proofErr w:type="spellStart"/>
+      <w:r>
+        <w:rPr>
+          <w:rFonts w:ascii="Consolas" w:eastAsia="Times New Roman" w:hAnsi="Consolas" w:cs="Courier New"/>
+          <w:color w:val="A9B7C6"/>
+          <w:sz w:val="20"/>
+          <w:szCs w:val="20"/>
+        </w:rPr>
+        <w:t>fake_ucountry</w:t>
+      </w:r>
+      <w:proofErr w:type="spellEnd"/>
+      <w:r>
+        <w:rPr>
+          <w:rFonts w:ascii="Consolas" w:eastAsia="Times New Roman" w:hAnsi="Consolas" w:cs="Courier New"/>
+          <w:color w:val="CC7832"/>
+          <w:sz w:val="20"/>
+          <w:szCs w:val="20"/>
+        </w:rPr>
+        <w:t>,</w:t>
+      </w:r>
+      <w:r>
+        <w:rPr>
+          <w:rFonts w:ascii="Consolas" w:eastAsia="Times New Roman" w:hAnsi="Consolas" w:cs="Courier New"/>
+          <w:color w:val="CC7832"/>
+          <w:sz w:val="20"/>
+          <w:szCs w:val="20"/>
+        </w:rPr>
+        <w:br/>
+        <w:t xml:space="preserve">                                         </w:t>
+      </w:r>
+      <w:proofErr w:type="spellStart"/>
+      <w:r>
+        <w:rPr>
+          <w:rFonts w:ascii="Consolas" w:eastAsia="Times New Roman" w:hAnsi="Consolas" w:cs="Courier New"/>
+          <w:color w:val="AA4926"/>
+          <w:sz w:val="20"/>
+          <w:szCs w:val="20"/>
+        </w:rPr>
+        <w:t>ucity</w:t>
+      </w:r>
+      <w:proofErr w:type="spellEnd"/>
+      <w:r>
+        <w:rPr>
+          <w:rFonts w:ascii="Consolas" w:eastAsia="Times New Roman" w:hAnsi="Consolas" w:cs="Courier New"/>
+          <w:color w:val="A9B7C6"/>
+          <w:sz w:val="20"/>
+          <w:szCs w:val="20"/>
+        </w:rPr>
+        <w:t>=</w:t>
+      </w:r>
+      <w:proofErr w:type="spellStart"/>
+      <w:r>
+        <w:rPr>
+          <w:rFonts w:ascii="Consolas" w:eastAsia="Times New Roman" w:hAnsi="Consolas" w:cs="Courier New"/>
+          <w:color w:val="A9B7C6"/>
+          <w:sz w:val="20"/>
+          <w:szCs w:val="20"/>
+        </w:rPr>
+        <w:t>fake_ucity</w:t>
+      </w:r>
+      <w:proofErr w:type="spellEnd"/>
+      <w:r>
+        <w:rPr>
+          <w:rFonts w:ascii="Consolas" w:eastAsia="Times New Roman" w:hAnsi="Consolas" w:cs="Courier New"/>
+          <w:color w:val="CC7832"/>
+          <w:sz w:val="20"/>
+          <w:szCs w:val="20"/>
+        </w:rPr>
+        <w:t xml:space="preserve">, </w:t>
+      </w:r>
+      <w:proofErr w:type="spellStart"/>
+      <w:r>
+        <w:rPr>
+          <w:rFonts w:ascii="Consolas" w:eastAsia="Times New Roman" w:hAnsi="Consolas" w:cs="Courier New"/>
+          <w:color w:val="AA4926"/>
+          <w:sz w:val="20"/>
+          <w:szCs w:val="20"/>
+        </w:rPr>
+        <w:t>ustreetAddress</w:t>
+      </w:r>
+      <w:proofErr w:type="spellEnd"/>
+      <w:r>
+        <w:rPr>
+          <w:rFonts w:ascii="Consolas" w:eastAsia="Times New Roman" w:hAnsi="Consolas" w:cs="Courier New"/>
+          <w:color w:val="A9B7C6"/>
+          <w:sz w:val="20"/>
+          <w:szCs w:val="20"/>
+        </w:rPr>
+        <w:t>=</w:t>
+      </w:r>
+      <w:proofErr w:type="spellStart"/>
+      <w:r>
+        <w:rPr>
+          <w:rFonts w:ascii="Consolas" w:eastAsia="Times New Roman" w:hAnsi="Consolas" w:cs="Courier New"/>
+          <w:color w:val="A9B7C6"/>
+          <w:sz w:val="20"/>
+          <w:szCs w:val="20"/>
+        </w:rPr>
+        <w:t>fake_ustreetAddress</w:t>
+      </w:r>
+      <w:proofErr w:type="spellEnd"/>
+      <w:r>
+        <w:rPr>
+          <w:rFonts w:ascii="Consolas" w:eastAsia="Times New Roman" w:hAnsi="Consolas" w:cs="Courier New"/>
+          <w:color w:val="CC7832"/>
+          <w:sz w:val="20"/>
+          <w:szCs w:val="20"/>
+        </w:rPr>
+        <w:t xml:space="preserve">, </w:t>
+      </w:r>
+      <w:proofErr w:type="spellStart"/>
+      <w:r>
+        <w:rPr>
+          <w:rFonts w:ascii="Consolas" w:eastAsia="Times New Roman" w:hAnsi="Consolas" w:cs="Courier New"/>
+          <w:color w:val="AA4926"/>
+          <w:sz w:val="20"/>
+          <w:szCs w:val="20"/>
+        </w:rPr>
+        <w:t>ufname</w:t>
+      </w:r>
+      <w:proofErr w:type="spellEnd"/>
+      <w:r>
+        <w:rPr>
+          <w:rFonts w:ascii="Consolas" w:eastAsia="Times New Roman" w:hAnsi="Consolas" w:cs="Courier New"/>
+          <w:color w:val="A9B7C6"/>
+          <w:sz w:val="20"/>
+          <w:szCs w:val="20"/>
+        </w:rPr>
+        <w:t>=</w:t>
+      </w:r>
+      <w:proofErr w:type="spellStart"/>
+      <w:r>
+        <w:rPr>
+          <w:rFonts w:ascii="Consolas" w:eastAsia="Times New Roman" w:hAnsi="Consolas" w:cs="Courier New"/>
+          <w:color w:val="A9B7C6"/>
+          <w:sz w:val="20"/>
+          <w:szCs w:val="20"/>
+        </w:rPr>
+        <w:t>fake_fname</w:t>
+      </w:r>
+      <w:proofErr w:type="spellEnd"/>
+      <w:r>
+        <w:rPr>
+          <w:rFonts w:ascii="Consolas" w:eastAsia="Times New Roman" w:hAnsi="Consolas" w:cs="Courier New"/>
+          <w:color w:val="CC7832"/>
+          <w:sz w:val="20"/>
+          <w:szCs w:val="20"/>
+        </w:rPr>
+        <w:t>,</w:t>
+      </w:r>
+      <w:r>
+        <w:rPr>
+          <w:rFonts w:ascii="Consolas" w:eastAsia="Times New Roman" w:hAnsi="Consolas" w:cs="Courier New"/>
+          <w:color w:val="CC7832"/>
+          <w:sz w:val="20"/>
+          <w:szCs w:val="20"/>
+        </w:rPr>
+        <w:br/>
+        <w:t xml:space="preserve">                                         </w:t>
+      </w:r>
+      <w:proofErr w:type="spellStart"/>
+      <w:r>
+        <w:rPr>
+          <w:rFonts w:ascii="Consolas" w:eastAsia="Times New Roman" w:hAnsi="Consolas" w:cs="Courier New"/>
+          <w:color w:val="AA4926"/>
+          <w:sz w:val="20"/>
+          <w:szCs w:val="20"/>
+        </w:rPr>
+        <w:t>ulname</w:t>
+      </w:r>
+      <w:proofErr w:type="spellEnd"/>
+      <w:r>
+        <w:rPr>
+          <w:rFonts w:ascii="Consolas" w:eastAsia="Times New Roman" w:hAnsi="Consolas" w:cs="Courier New"/>
+          <w:color w:val="A9B7C6"/>
+          <w:sz w:val="20"/>
+          <w:szCs w:val="20"/>
+        </w:rPr>
+        <w:t>=</w:t>
+      </w:r>
+      <w:proofErr w:type="spellStart"/>
+      <w:r>
+        <w:rPr>
+          <w:rFonts w:ascii="Consolas" w:eastAsia="Times New Roman" w:hAnsi="Consolas" w:cs="Courier New"/>
+          <w:color w:val="A9B7C6"/>
+          <w:sz w:val="20"/>
+          <w:szCs w:val="20"/>
+        </w:rPr>
+        <w:t>fake_lname</w:t>
+      </w:r>
+      <w:proofErr w:type="spellEnd"/>
+      <w:r>
+        <w:rPr>
+          <w:rFonts w:ascii="Consolas" w:eastAsia="Times New Roman" w:hAnsi="Consolas" w:cs="Courier New"/>
+          <w:color w:val="CC7832"/>
+          <w:sz w:val="20"/>
+          <w:szCs w:val="20"/>
+        </w:rPr>
+        <w:t xml:space="preserve">, </w:t>
+      </w:r>
+      <w:proofErr w:type="spellStart"/>
+      <w:r>
+        <w:rPr>
+          <w:rFonts w:ascii="Consolas" w:eastAsia="Times New Roman" w:hAnsi="Consolas" w:cs="Courier New"/>
+          <w:color w:val="AA4926"/>
+          <w:sz w:val="20"/>
+          <w:szCs w:val="20"/>
+        </w:rPr>
+        <w:t>umembership</w:t>
+      </w:r>
+      <w:proofErr w:type="spellEnd"/>
+      <w:r>
+        <w:rPr>
+          <w:rFonts w:ascii="Consolas" w:eastAsia="Times New Roman" w:hAnsi="Consolas" w:cs="Courier New"/>
+          <w:color w:val="A9B7C6"/>
+          <w:sz w:val="20"/>
+          <w:szCs w:val="20"/>
+        </w:rPr>
+        <w:t>=</w:t>
+      </w:r>
+      <w:proofErr w:type="spellStart"/>
+      <w:r>
+        <w:rPr>
+          <w:rFonts w:ascii="Consolas" w:eastAsia="Times New Roman" w:hAnsi="Consolas" w:cs="Courier New"/>
+          <w:color w:val="A9B7C6"/>
+          <w:sz w:val="20"/>
+          <w:szCs w:val="20"/>
+        </w:rPr>
+        <w:t>fake_umembership</w:t>
+      </w:r>
+      <w:proofErr w:type="spellEnd"/>
+      <w:r>
+        <w:rPr>
+          <w:rFonts w:ascii="Consolas" w:eastAsia="Times New Roman" w:hAnsi="Consolas" w:cs="Courier New"/>
+          <w:color w:val="A9B7C6"/>
+          <w:sz w:val="20"/>
+          <w:szCs w:val="20"/>
+        </w:rPr>
+        <w:t>)[</w:t>
+      </w:r>
+      <w:r>
+        <w:rPr>
+          <w:rFonts w:ascii="Consolas" w:eastAsia="Times New Roman" w:hAnsi="Consolas" w:cs="Courier New"/>
+          <w:color w:val="6897BB"/>
+          <w:sz w:val="20"/>
+          <w:szCs w:val="20"/>
+        </w:rPr>
+        <w:t>0</w:t>
+      </w:r>
+      <w:r>
+        <w:rPr>
+          <w:rFonts w:ascii="Consolas" w:eastAsia="Times New Roman" w:hAnsi="Consolas" w:cs="Courier New"/>
+          <w:color w:val="A9B7C6"/>
+          <w:sz w:val="20"/>
+          <w:szCs w:val="20"/>
+        </w:rPr>
+        <w:t>]</w:t>
+      </w:r>
+      <w:r>
+        <w:rPr>
+          <w:rFonts w:ascii="Consolas" w:eastAsia="Times New Roman" w:hAnsi="Consolas" w:cs="Courier New"/>
+          <w:color w:val="A9B7C6"/>
+          <w:sz w:val="20"/>
+          <w:szCs w:val="20"/>
+        </w:rPr>
+        <w:br/>
+      </w:r>
+      <w:r>
+        <w:rPr>
+          <w:rFonts w:ascii="Consolas" w:eastAsia="Times New Roman" w:hAnsi="Consolas" w:cs="Courier New"/>
+          <w:color w:val="A9B7C6"/>
+          <w:sz w:val="20"/>
+          <w:szCs w:val="20"/>
+        </w:rPr>
+        <w:br/>
+      </w:r>
+      <w:r>
+        <w:rPr>
+          <w:rFonts w:ascii="Consolas" w:eastAsia="Times New Roman" w:hAnsi="Consolas" w:cs="Courier New"/>
+          <w:color w:val="A9B7C6"/>
+          <w:sz w:val="20"/>
+          <w:szCs w:val="20"/>
+        </w:rPr>
+        <w:br/>
+      </w:r>
+      <w:r>
+        <w:rPr>
+          <w:rFonts w:ascii="Consolas" w:eastAsia="Times New Roman" w:hAnsi="Consolas" w:cs="Courier New"/>
+          <w:color w:val="CC7832"/>
+          <w:sz w:val="20"/>
+          <w:szCs w:val="20"/>
+        </w:rPr>
+        <w:t xml:space="preserve">if </w:t>
+      </w:r>
+      <w:r>
+        <w:rPr>
+          <w:rFonts w:ascii="Consolas" w:eastAsia="Times New Roman" w:hAnsi="Consolas" w:cs="Courier New"/>
+          <w:color w:val="A9B7C6"/>
+          <w:sz w:val="20"/>
+          <w:szCs w:val="20"/>
+        </w:rPr>
+        <w:t xml:space="preserve">__name__ == </w:t>
+      </w:r>
+      <w:r>
+        <w:rPr>
+          <w:rFonts w:ascii="Consolas" w:eastAsia="Times New Roman" w:hAnsi="Consolas" w:cs="Courier New"/>
+          <w:color w:val="6A8759"/>
+          <w:sz w:val="20"/>
+          <w:szCs w:val="20"/>
+        </w:rPr>
+        <w:t>'__main__'</w:t>
+      </w:r>
+      <w:r>
+        <w:rPr>
+          <w:rFonts w:ascii="Consolas" w:eastAsia="Times New Roman" w:hAnsi="Consolas" w:cs="Courier New"/>
+          <w:color w:val="A9B7C6"/>
+          <w:sz w:val="20"/>
+          <w:szCs w:val="20"/>
+        </w:rPr>
+        <w:t>:</w:t>
+      </w:r>
+      <w:r>
+        <w:rPr>
+          <w:rFonts w:ascii="Consolas" w:eastAsia="Times New Roman" w:hAnsi="Consolas" w:cs="Courier New"/>
+          <w:color w:val="A9B7C6"/>
+          <w:sz w:val="20"/>
+          <w:szCs w:val="20"/>
+        </w:rPr>
+        <w:br/>
+        <w:t xml:space="preserve">    </w:t>
+      </w:r>
+      <w:r>
+        <w:rPr>
+          <w:rFonts w:ascii="Consolas" w:eastAsia="Times New Roman" w:hAnsi="Consolas" w:cs="Courier New"/>
+          <w:color w:val="8888C6"/>
+          <w:sz w:val="20"/>
+          <w:szCs w:val="20"/>
+        </w:rPr>
+        <w:t>print</w:t>
+      </w:r>
+      <w:r>
+        <w:rPr>
+          <w:rFonts w:ascii="Consolas" w:eastAsia="Times New Roman" w:hAnsi="Consolas" w:cs="Courier New"/>
+          <w:color w:val="A9B7C6"/>
+          <w:sz w:val="20"/>
+          <w:szCs w:val="20"/>
+        </w:rPr>
+        <w:t>(</w:t>
+      </w:r>
+      <w:r>
+        <w:rPr>
+          <w:rFonts w:ascii="Consolas" w:eastAsia="Times New Roman" w:hAnsi="Consolas" w:cs="Courier New"/>
+          <w:color w:val="6A8759"/>
+          <w:sz w:val="20"/>
+          <w:szCs w:val="20"/>
+        </w:rPr>
+        <w:t>'populating script'</w:t>
+      </w:r>
+      <w:r>
+        <w:rPr>
+          <w:rFonts w:ascii="Consolas" w:eastAsia="Times New Roman" w:hAnsi="Consolas" w:cs="Courier New"/>
+          <w:color w:val="A9B7C6"/>
+          <w:sz w:val="20"/>
+          <w:szCs w:val="20"/>
+        </w:rPr>
+        <w:t>)</w:t>
+      </w:r>
+      <w:r>
+        <w:rPr>
+          <w:rFonts w:ascii="Consolas" w:eastAsia="Times New Roman" w:hAnsi="Consolas" w:cs="Courier New"/>
+          <w:color w:val="A9B7C6"/>
+          <w:sz w:val="20"/>
+          <w:szCs w:val="20"/>
+        </w:rPr>
+        <w:br/>
+        <w:t xml:space="preserve">    </w:t>
+      </w:r>
+      <w:proofErr w:type="spellStart"/>
+      <w:r>
+        <w:rPr>
+          <w:rFonts w:ascii="Consolas" w:eastAsia="Times New Roman" w:hAnsi="Consolas" w:cs="Courier New"/>
+          <w:color w:val="A9B7C6"/>
+          <w:sz w:val="20"/>
+          <w:szCs w:val="20"/>
+        </w:rPr>
+        <w:t>add_user</w:t>
+      </w:r>
+      <w:proofErr w:type="spellEnd"/>
+      <w:r>
+        <w:rPr>
+          <w:rFonts w:ascii="Consolas" w:eastAsia="Times New Roman" w:hAnsi="Consolas" w:cs="Courier New"/>
+          <w:color w:val="A9B7C6"/>
+          <w:sz w:val="20"/>
+          <w:szCs w:val="20"/>
+        </w:rPr>
+        <w:t>(</w:t>
+      </w:r>
+      <w:r>
+        <w:rPr>
+          <w:rFonts w:ascii="Consolas" w:eastAsia="Times New Roman" w:hAnsi="Consolas" w:cs="Courier New"/>
+          <w:color w:val="6897BB"/>
+          <w:sz w:val="20"/>
+          <w:szCs w:val="20"/>
+        </w:rPr>
+        <w:t>20</w:t>
+      </w:r>
+      <w:r>
+        <w:rPr>
+          <w:rFonts w:ascii="Consolas" w:eastAsia="Times New Roman" w:hAnsi="Consolas" w:cs="Courier New"/>
+          <w:color w:val="A9B7C6"/>
+          <w:sz w:val="20"/>
+          <w:szCs w:val="20"/>
+        </w:rPr>
+        <w:t>)</w:t>
+      </w:r>
+      <w:r>
+        <w:rPr>
+          <w:rFonts w:ascii="Consolas" w:eastAsia="Times New Roman" w:hAnsi="Consolas" w:cs="Courier New"/>
+          <w:color w:val="A9B7C6"/>
+          <w:sz w:val="20"/>
+          <w:szCs w:val="20"/>
+        </w:rPr>
+        <w:br/>
+        <w:t xml:space="preserve">    </w:t>
+      </w:r>
+      <w:r>
+        <w:rPr>
+          <w:rFonts w:ascii="Consolas" w:eastAsia="Times New Roman" w:hAnsi="Consolas" w:cs="Courier New"/>
+          <w:color w:val="8888C6"/>
+          <w:sz w:val="20"/>
+          <w:szCs w:val="20"/>
+        </w:rPr>
+        <w:t>print</w:t>
+      </w:r>
+      <w:r>
+        <w:rPr>
+          <w:rFonts w:ascii="Consolas" w:eastAsia="Times New Roman" w:hAnsi="Consolas" w:cs="Courier New"/>
+          <w:color w:val="A9B7C6"/>
+          <w:sz w:val="20"/>
+          <w:szCs w:val="20"/>
+        </w:rPr>
+        <w:t>(</w:t>
+      </w:r>
+      <w:r>
+        <w:rPr>
+          <w:rFonts w:ascii="Consolas" w:eastAsia="Times New Roman" w:hAnsi="Consolas" w:cs="Courier New"/>
+          <w:color w:val="6A8759"/>
+          <w:sz w:val="20"/>
+          <w:szCs w:val="20"/>
+        </w:rPr>
+        <w:t>"Populating Complete!"</w:t>
+      </w:r>
+      <w:r>
+        <w:rPr>
+          <w:rFonts w:ascii="Consolas" w:eastAsia="Times New Roman" w:hAnsi="Consolas" w:cs="Courier New"/>
+          <w:color w:val="A9B7C6"/>
+          <w:sz w:val="20"/>
+          <w:szCs w:val="20"/>
+        </w:rPr>
+        <w:t>)</w:t>
+      </w:r>
+    </w:p>
+    <w:p/>
+    <w:p>
+      <w:r>
+        <w:t>-----------------------------------------------------------inject database to front end----------------------------------------</w:t>
+      </w:r>
+    </w:p>
+    <w:p>
+      <w:r>
+        <w:t xml:space="preserve">In views.py </w:t>
+      </w:r>
+    </w:p>
+    <w:p>
+      <w:pPr>
+        <w:shd w:val="clear" w:color="auto" w:fill="2B2B2B"/>
+        <w:tabs>
+          <w:tab w:val="left" w:pos="916"/>
+          <w:tab w:val="left" w:pos="1832"/>
+          <w:tab w:val="left" w:pos="2748"/>
+          <w:tab w:val="left" w:pos="3664"/>
+          <w:tab w:val="left" w:pos="4580"/>
+          <w:tab w:val="left" w:pos="5496"/>
+          <w:tab w:val="left" w:pos="6412"/>
+          <w:tab w:val="left" w:pos="7328"/>
+          <w:tab w:val="left" w:pos="8244"/>
+          <w:tab w:val="left" w:pos="9160"/>
+          <w:tab w:val="left" w:pos="10076"/>
+          <w:tab w:val="left" w:pos="10992"/>
+          <w:tab w:val="left" w:pos="11908"/>
+          <w:tab w:val="left" w:pos="12824"/>
+          <w:tab w:val="left" w:pos="13740"/>
+          <w:tab w:val="left" w:pos="14656"/>
+        </w:tabs>
+        <w:spacing w:after="0" w:line="240" w:lineRule="auto"/>
+        <w:rPr>
+          <w:rFonts w:ascii="Consolas" w:eastAsia="Times New Roman" w:hAnsi="Consolas" w:cs="Courier New"/>
+          <w:color w:val="A9B7C6"/>
+          <w:sz w:val="20"/>
+          <w:szCs w:val="20"/>
+        </w:rPr>
+      </w:pPr>
+      <w:r>
+        <w:rPr>
+          <w:rFonts w:ascii="Consolas" w:eastAsia="Times New Roman" w:hAnsi="Consolas" w:cs="Courier New"/>
+          <w:color w:val="CC7832"/>
+          <w:sz w:val="20"/>
+          <w:szCs w:val="20"/>
+        </w:rPr>
+        <w:t xml:space="preserve">from </w:t>
+      </w:r>
+      <w:proofErr w:type="spellStart"/>
+      <w:proofErr w:type="gramStart"/>
+      <w:r>
+        <w:rPr>
+          <w:rFonts w:ascii="Consolas" w:eastAsia="Times New Roman" w:hAnsi="Consolas" w:cs="Courier New"/>
+          <w:color w:val="A9B7C6"/>
+          <w:sz w:val="20"/>
+          <w:szCs w:val="20"/>
+        </w:rPr>
+        <w:t>users.models</w:t>
+      </w:r>
+      <w:proofErr w:type="spellEnd"/>
+      <w:proofErr w:type="gramEnd"/>
+      <w:r>
+        <w:rPr>
+          <w:rFonts w:ascii="Consolas" w:eastAsia="Times New Roman" w:hAnsi="Consolas" w:cs="Courier New"/>
+          <w:color w:val="A9B7C6"/>
+          <w:sz w:val="20"/>
+          <w:szCs w:val="20"/>
+        </w:rPr>
+        <w:t xml:space="preserve"> </w:t>
+      </w:r>
+      <w:r>
+        <w:rPr>
+          <w:rFonts w:ascii="Consolas" w:eastAsia="Times New Roman" w:hAnsi="Consolas" w:cs="Courier New"/>
+          <w:color w:val="CC7832"/>
+          <w:sz w:val="20"/>
+          <w:szCs w:val="20"/>
+        </w:rPr>
+        <w:t xml:space="preserve">import </w:t>
+      </w:r>
+      <w:proofErr w:type="spellStart"/>
+      <w:r>
+        <w:rPr>
+          <w:rFonts w:ascii="Consolas" w:eastAsia="Times New Roman" w:hAnsi="Consolas" w:cs="Courier New"/>
+          <w:color w:val="A9B7C6"/>
+          <w:sz w:val="20"/>
+          <w:szCs w:val="20"/>
+        </w:rPr>
+        <w:t>Tablename</w:t>
+      </w:r>
+      <w:proofErr w:type="spellEnd"/>
+    </w:p>
+    <w:p/>
+    <w:p>
+      <w:r>
+        <w:t xml:space="preserve">and inside a view function </w:t>
+      </w:r>
+    </w:p>
+    <w:p>
+      <w:pPr>
+        <w:shd w:val="clear" w:color="auto" w:fill="2B2B2B"/>
+        <w:tabs>
+          <w:tab w:val="left" w:pos="916"/>
+          <w:tab w:val="left" w:pos="1832"/>
+          <w:tab w:val="left" w:pos="2748"/>
+          <w:tab w:val="left" w:pos="3664"/>
+          <w:tab w:val="left" w:pos="4580"/>
+          <w:tab w:val="left" w:pos="5496"/>
+          <w:tab w:val="left" w:pos="6412"/>
+          <w:tab w:val="left" w:pos="7328"/>
+          <w:tab w:val="left" w:pos="8244"/>
+          <w:tab w:val="left" w:pos="9160"/>
+          <w:tab w:val="left" w:pos="10076"/>
+          <w:tab w:val="left" w:pos="10992"/>
+          <w:tab w:val="left" w:pos="11908"/>
+          <w:tab w:val="left" w:pos="12824"/>
+          <w:tab w:val="left" w:pos="13740"/>
+          <w:tab w:val="left" w:pos="14656"/>
+        </w:tabs>
+        <w:spacing w:after="0" w:line="240" w:lineRule="auto"/>
+        <w:rPr>
+          <w:rFonts w:ascii="Consolas" w:eastAsia="Times New Roman" w:hAnsi="Consolas" w:cs="Courier New"/>
+          <w:color w:val="A9B7C6"/>
+          <w:sz w:val="20"/>
+          <w:szCs w:val="20"/>
+        </w:rPr>
+      </w:pPr>
+      <w:r>
+        <w:rPr>
+          <w:rFonts w:ascii="Consolas" w:eastAsia="Times New Roman" w:hAnsi="Consolas" w:cs="Courier New"/>
+          <w:color w:val="CC7832"/>
+          <w:sz w:val="20"/>
+          <w:szCs w:val="20"/>
+        </w:rPr>
+        <w:t xml:space="preserve">def </w:t>
+      </w:r>
+      <w:r>
+        <w:rPr>
+          <w:rFonts w:ascii="Consolas" w:eastAsia="Times New Roman" w:hAnsi="Consolas" w:cs="Courier New"/>
+          <w:color w:val="FFC66D"/>
+          <w:sz w:val="20"/>
+          <w:szCs w:val="20"/>
+        </w:rPr>
+        <w:t>home</w:t>
+      </w:r>
+      <w:r>
+        <w:rPr>
+          <w:rFonts w:ascii="Consolas" w:eastAsia="Times New Roman" w:hAnsi="Consolas" w:cs="Courier New"/>
+          <w:color w:val="A9B7C6"/>
+          <w:sz w:val="20"/>
+          <w:szCs w:val="20"/>
+        </w:rPr>
+        <w:t>(request):</w:t>
+      </w:r>
+      <w:r>
+        <w:rPr>
+          <w:rFonts w:ascii="Consolas" w:eastAsia="Times New Roman" w:hAnsi="Consolas" w:cs="Courier New"/>
+          <w:color w:val="A9B7C6"/>
+          <w:sz w:val="20"/>
+          <w:szCs w:val="20"/>
+        </w:rPr>
+        <w:br/>
+        <w:t xml:space="preserve">    </w:t>
+      </w:r>
+      <w:proofErr w:type="spellStart"/>
+      <w:r>
+        <w:rPr>
+          <w:rFonts w:ascii="Consolas" w:eastAsia="Times New Roman" w:hAnsi="Consolas" w:cs="Courier New"/>
+          <w:color w:val="A9B7C6"/>
+          <w:sz w:val="20"/>
+          <w:szCs w:val="20"/>
+        </w:rPr>
+        <w:t>users_list</w:t>
+      </w:r>
+      <w:proofErr w:type="spellEnd"/>
+      <w:r>
+        <w:rPr>
+          <w:rFonts w:ascii="Consolas" w:eastAsia="Times New Roman" w:hAnsi="Consolas" w:cs="Courier New"/>
+          <w:color w:val="A9B7C6"/>
+          <w:sz w:val="20"/>
+          <w:szCs w:val="20"/>
+        </w:rPr>
+        <w:t xml:space="preserve"> = </w:t>
+      </w:r>
+      <w:proofErr w:type="spellStart"/>
+      <w:proofErr w:type="gramStart"/>
+      <w:r>
+        <w:rPr>
+          <w:rFonts w:ascii="Consolas" w:eastAsia="Times New Roman" w:hAnsi="Consolas" w:cs="Courier New"/>
+          <w:color w:val="A9B7C6"/>
+          <w:sz w:val="20"/>
+          <w:szCs w:val="20"/>
+        </w:rPr>
+        <w:t>Tablename</w:t>
+      </w:r>
+      <w:r>
+        <w:rPr>
+          <w:rFonts w:ascii="Consolas" w:eastAsia="Times New Roman" w:hAnsi="Consolas" w:cs="Courier New"/>
+          <w:color w:val="A9B7C6"/>
+          <w:sz w:val="20"/>
+          <w:szCs w:val="20"/>
+        </w:rPr>
+        <w:t>.objects.order</w:t>
+      </w:r>
+      <w:proofErr w:type="gramEnd"/>
+      <w:r>
+        <w:rPr>
+          <w:rFonts w:ascii="Consolas" w:eastAsia="Times New Roman" w:hAnsi="Consolas" w:cs="Courier New"/>
+          <w:color w:val="A9B7C6"/>
+          <w:sz w:val="20"/>
+          <w:szCs w:val="20"/>
+        </w:rPr>
+        <w:t>_by</w:t>
+      </w:r>
+      <w:proofErr w:type="spellEnd"/>
+      <w:r>
+        <w:rPr>
+          <w:rFonts w:ascii="Consolas" w:eastAsia="Times New Roman" w:hAnsi="Consolas" w:cs="Courier New"/>
+          <w:color w:val="A9B7C6"/>
+          <w:sz w:val="20"/>
+          <w:szCs w:val="20"/>
+        </w:rPr>
+        <w:t>(</w:t>
+      </w:r>
+      <w:r>
+        <w:rPr>
+          <w:rFonts w:ascii="Consolas" w:eastAsia="Times New Roman" w:hAnsi="Consolas" w:cs="Courier New"/>
+          <w:color w:val="6A8759"/>
+          <w:sz w:val="20"/>
+          <w:szCs w:val="20"/>
+        </w:rPr>
+        <w:t>'</w:t>
+      </w:r>
+      <w:proofErr w:type="spellStart"/>
+      <w:r>
+        <w:rPr>
+          <w:rFonts w:ascii="Consolas" w:eastAsia="Times New Roman" w:hAnsi="Consolas" w:cs="Courier New"/>
+          <w:color w:val="6A8759"/>
+          <w:sz w:val="20"/>
+          <w:szCs w:val="20"/>
+        </w:rPr>
+        <w:t>uid</w:t>
+      </w:r>
+      <w:proofErr w:type="spellEnd"/>
+      <w:r>
+        <w:rPr>
+          <w:rFonts w:ascii="Consolas" w:eastAsia="Times New Roman" w:hAnsi="Consolas" w:cs="Courier New"/>
+          <w:color w:val="6A8759"/>
+          <w:sz w:val="20"/>
+          <w:szCs w:val="20"/>
+        </w:rPr>
+        <w:t>'</w:t>
+      </w:r>
+      <w:r>
+        <w:rPr>
+          <w:rFonts w:ascii="Consolas" w:eastAsia="Times New Roman" w:hAnsi="Consolas" w:cs="Courier New"/>
+          <w:color w:val="A9B7C6"/>
+          <w:sz w:val="20"/>
+          <w:szCs w:val="20"/>
+        </w:rPr>
+        <w:t>)</w:t>
+      </w:r>
+      <w:r>
+        <w:rPr>
+          <w:rFonts w:ascii="Consolas" w:eastAsia="Times New Roman" w:hAnsi="Consolas" w:cs="Courier New"/>
+          <w:color w:val="A9B7C6"/>
+          <w:sz w:val="20"/>
+          <w:szCs w:val="20"/>
+        </w:rPr>
+        <w:br/>
+        <w:t xml:space="preserve">    </w:t>
+      </w:r>
+      <w:proofErr w:type="spellStart"/>
+      <w:r>
+        <w:rPr>
+          <w:rFonts w:ascii="Consolas" w:eastAsia="Times New Roman" w:hAnsi="Consolas" w:cs="Courier New"/>
+          <w:color w:val="A9B7C6"/>
+          <w:sz w:val="20"/>
+          <w:szCs w:val="20"/>
+        </w:rPr>
+        <w:t>users_dict</w:t>
+      </w:r>
+      <w:proofErr w:type="spellEnd"/>
+      <w:r>
+        <w:rPr>
+          <w:rFonts w:ascii="Consolas" w:eastAsia="Times New Roman" w:hAnsi="Consolas" w:cs="Courier New"/>
+          <w:color w:val="A9B7C6"/>
+          <w:sz w:val="20"/>
+          <w:szCs w:val="20"/>
+        </w:rPr>
+        <w:t xml:space="preserve"> = {</w:t>
+      </w:r>
+      <w:r>
+        <w:rPr>
+          <w:rFonts w:ascii="Consolas" w:eastAsia="Times New Roman" w:hAnsi="Consolas" w:cs="Courier New"/>
+          <w:color w:val="6A8759"/>
+          <w:sz w:val="20"/>
+          <w:szCs w:val="20"/>
+        </w:rPr>
+        <w:t>'</w:t>
+      </w:r>
+      <w:proofErr w:type="spellStart"/>
+      <w:r>
+        <w:rPr>
+          <w:rFonts w:ascii="Consolas" w:eastAsia="Times New Roman" w:hAnsi="Consolas" w:cs="Courier New"/>
+          <w:color w:val="6A8759"/>
+          <w:sz w:val="20"/>
+          <w:szCs w:val="20"/>
+        </w:rPr>
+        <w:t>access_records</w:t>
+      </w:r>
+      <w:proofErr w:type="spellEnd"/>
+      <w:r>
+        <w:rPr>
+          <w:rFonts w:ascii="Consolas" w:eastAsia="Times New Roman" w:hAnsi="Consolas" w:cs="Courier New"/>
+          <w:color w:val="6A8759"/>
+          <w:sz w:val="20"/>
+          <w:szCs w:val="20"/>
+        </w:rPr>
+        <w:t>'</w:t>
+      </w:r>
+      <w:r>
+        <w:rPr>
+          <w:rFonts w:ascii="Consolas" w:eastAsia="Times New Roman" w:hAnsi="Consolas" w:cs="Courier New"/>
+          <w:color w:val="A9B7C6"/>
+          <w:sz w:val="20"/>
+          <w:szCs w:val="20"/>
+        </w:rPr>
+        <w:t xml:space="preserve">: </w:t>
+      </w:r>
+      <w:proofErr w:type="spellStart"/>
+      <w:r>
+        <w:rPr>
+          <w:rFonts w:ascii="Consolas" w:eastAsia="Times New Roman" w:hAnsi="Consolas" w:cs="Courier New"/>
+          <w:color w:val="A9B7C6"/>
+          <w:sz w:val="20"/>
+          <w:szCs w:val="20"/>
+        </w:rPr>
+        <w:t>users_list</w:t>
+      </w:r>
+      <w:proofErr w:type="spellEnd"/>
+      <w:r>
+        <w:rPr>
+          <w:rFonts w:ascii="Consolas" w:eastAsia="Times New Roman" w:hAnsi="Consolas" w:cs="Courier New"/>
+          <w:color w:val="A9B7C6"/>
+          <w:sz w:val="20"/>
+          <w:szCs w:val="20"/>
+        </w:rPr>
+        <w:t>}</w:t>
+      </w:r>
+      <w:r>
+        <w:rPr>
+          <w:rFonts w:ascii="Consolas" w:eastAsia="Times New Roman" w:hAnsi="Consolas" w:cs="Courier New"/>
+          <w:color w:val="A9B7C6"/>
+          <w:sz w:val="20"/>
+          <w:szCs w:val="20"/>
+        </w:rPr>
+        <w:br/>
+        <w:t xml:space="preserve">    </w:t>
+      </w:r>
+      <w:r>
+        <w:rPr>
+          <w:rFonts w:ascii="Consolas" w:eastAsia="Times New Roman" w:hAnsi="Consolas" w:cs="Courier New"/>
+          <w:color w:val="CC7832"/>
+          <w:sz w:val="20"/>
+          <w:szCs w:val="20"/>
+        </w:rPr>
+        <w:t xml:space="preserve">return </w:t>
+      </w:r>
+      <w:r>
+        <w:rPr>
+          <w:rFonts w:ascii="Consolas" w:eastAsia="Times New Roman" w:hAnsi="Consolas" w:cs="Courier New"/>
+          <w:color w:val="A9B7C6"/>
+          <w:sz w:val="20"/>
+          <w:szCs w:val="20"/>
+        </w:rPr>
+        <w:t>render(request</w:t>
+      </w:r>
+      <w:r>
+        <w:rPr>
+          <w:rFonts w:ascii="Consolas" w:eastAsia="Times New Roman" w:hAnsi="Consolas" w:cs="Courier New"/>
+          <w:color w:val="CC7832"/>
+          <w:sz w:val="20"/>
+          <w:szCs w:val="20"/>
+        </w:rPr>
+        <w:t xml:space="preserve">, </w:t>
+      </w:r>
+      <w:r>
+        <w:rPr>
+          <w:rFonts w:ascii="Consolas" w:eastAsia="Times New Roman" w:hAnsi="Consolas" w:cs="Courier New"/>
+          <w:color w:val="6A8759"/>
+          <w:sz w:val="20"/>
+          <w:szCs w:val="20"/>
+        </w:rPr>
+        <w:t>'home.html'</w:t>
+      </w:r>
+      <w:r>
+        <w:rPr>
+          <w:rFonts w:ascii="Consolas" w:eastAsia="Times New Roman" w:hAnsi="Consolas" w:cs="Courier New"/>
+          <w:color w:val="CC7832"/>
+          <w:sz w:val="20"/>
+          <w:szCs w:val="20"/>
+        </w:rPr>
+        <w:t xml:space="preserve">, </w:t>
+      </w:r>
+      <w:r>
+        <w:rPr>
+          <w:rFonts w:ascii="Consolas" w:eastAsia="Times New Roman" w:hAnsi="Consolas" w:cs="Courier New"/>
+          <w:color w:val="AA4926"/>
+          <w:sz w:val="20"/>
+          <w:szCs w:val="20"/>
+        </w:rPr>
+        <w:t>context</w:t>
+      </w:r>
+      <w:r>
+        <w:rPr>
+          <w:rFonts w:ascii="Consolas" w:eastAsia="Times New Roman" w:hAnsi="Consolas" w:cs="Courier New"/>
+          <w:color w:val="A9B7C6"/>
+          <w:sz w:val="20"/>
+          <w:szCs w:val="20"/>
+        </w:rPr>
+        <w:t>=</w:t>
+      </w:r>
+      <w:proofErr w:type="spellStart"/>
+      <w:r>
+        <w:rPr>
+          <w:rFonts w:ascii="Consolas" w:eastAsia="Times New Roman" w:hAnsi="Consolas" w:cs="Courier New"/>
+          <w:color w:val="A9B7C6"/>
+          <w:sz w:val="20"/>
+          <w:szCs w:val="20"/>
+        </w:rPr>
+        <w:t>users_dict</w:t>
+      </w:r>
+      <w:proofErr w:type="spellEnd"/>
+      <w:r>
+        <w:rPr>
+          <w:rFonts w:ascii="Consolas" w:eastAsia="Times New Roman" w:hAnsi="Consolas" w:cs="Courier New"/>
+          <w:color w:val="A9B7C6"/>
+          <w:sz w:val="20"/>
+          <w:szCs w:val="20"/>
+        </w:rPr>
+        <w:t>)</w:t>
       </w:r>
     </w:p>
     <w:p>

</xml_diff>